<commit_message>
added new admin dashboard
</commit_message>
<xml_diff>
--- a/public/word-template/test.docx
+++ b/public/word-template/test.docx
@@ -23,7 +23,7 @@
           <w:sz w:val="14"/>
           <w:szCs w:val="14"/>
         </w:rPr>
-        <w:t xml:space="preserve">       г.Ташкент                                                                                                                                                                                                                              2021/09/27</w:t>
+        <w:t xml:space="preserve">       г.Ташкент                                                                                                                                                                      2021/09/27</w:t>
       </w:r>
     </w:p>
     <w:p>
@@ -287,7 +287,7 @@
                 <w:sz w:val="16"/>
                 <w:szCs w:val="16"/>
               </w:rPr>
-              <w:t xml:space="preserve">30</w:t>
+              <w:t xml:space="preserve">31</w:t>
             </w:r>
           </w:p>
         </w:tc>
@@ -355,7 +355,7 @@
                 <w:sz w:val="16"/>
                 <w:szCs w:val="16"/>
               </w:rPr>
-              <w:t xml:space="preserve">3030.00</w:t>
+              <w:t xml:space="preserve">3131.00</w:t>
             </w:r>
           </w:p>
         </w:tc>
@@ -424,7 +424,7 @@
                 <w:sz w:val="16"/>
                 <w:szCs w:val="16"/>
               </w:rPr>
-              <w:t xml:space="preserve">12</w:t>
+              <w:t xml:space="preserve">13</w:t>
             </w:r>
           </w:p>
         </w:tc>
@@ -492,7 +492,7 @@
                 <w:sz w:val="16"/>
                 <w:szCs w:val="16"/>
               </w:rPr>
-              <w:t xml:space="preserve">2196.00</w:t>
+              <w:t xml:space="preserve">2379.00</w:t>
             </w:r>
           </w:p>
         </w:tc>
@@ -512,7 +512,7 @@
                 <w:sz w:val="16"/>
                 <w:szCs w:val="16"/>
               </w:rPr>
-              <w:t xml:space="preserve">18</w:t>
+              <w:t xml:space="preserve">2</w:t>
             </w:r>
           </w:p>
         </w:tc>
@@ -527,7 +527,7 @@
                 <w:sz w:val="16"/>
                 <w:szCs w:val="16"/>
               </w:rPr>
-              <w:t xml:space="preserve">voluptas rerum commodi tempora</w:t>
+              <w:t xml:space="preserve">totam placeat consequuntur fugiat</w:t>
             </w:r>
           </w:p>
         </w:tc>
@@ -561,24 +561,24 @@
                 <w:sz w:val="16"/>
                 <w:szCs w:val="16"/>
               </w:rPr>
-              <w:t xml:space="preserve">300</w:t>
-            </w:r>
-          </w:p>
-        </w:tc>
-        <w:tc>
-          <w:tcPr>
-            <w:tcW w:w="1500" w:type="dxa"/>
-          </w:tcPr>
-          <w:p>
-            <w:pPr>
-              <w:jc w:val="center"/>
-            </w:pPr>
-            <w:r>
-              <w:rPr>
-                <w:sz w:val="16"/>
-                <w:szCs w:val="16"/>
-              </w:rPr>
-              <w:t xml:space="preserve">181.00</w:t>
+              <w:t xml:space="preserve">2</w:t>
+            </w:r>
+          </w:p>
+        </w:tc>
+        <w:tc>
+          <w:tcPr>
+            <w:tcW w:w="1500" w:type="dxa"/>
+          </w:tcPr>
+          <w:p>
+            <w:pPr>
+              <w:jc w:val="center"/>
+            </w:pPr>
+            <w:r>
+              <w:rPr>
+                <w:sz w:val="16"/>
+                <w:szCs w:val="16"/>
+              </w:rPr>
+              <w:t xml:space="preserve">150.00</w:t>
             </w:r>
           </w:p>
         </w:tc>
@@ -612,24 +612,24 @@
                 <w:sz w:val="16"/>
                 <w:szCs w:val="16"/>
               </w:rPr>
-              <w:t xml:space="preserve">181.00</w:t>
-            </w:r>
-          </w:p>
-        </w:tc>
-        <w:tc>
-          <w:tcPr>
-            <w:tcW w:w="1500" w:type="dxa"/>
-          </w:tcPr>
-          <w:p>
-            <w:pPr>
-              <w:jc w:val="center"/>
-            </w:pPr>
-            <w:r>
-              <w:rPr>
-                <w:sz w:val="16"/>
-                <w:szCs w:val="16"/>
-              </w:rPr>
-              <w:t xml:space="preserve">54300.00</w:t>
+              <w:t xml:space="preserve">150.00</w:t>
+            </w:r>
+          </w:p>
+        </w:tc>
+        <w:tc>
+          <w:tcPr>
+            <w:tcW w:w="1500" w:type="dxa"/>
+          </w:tcPr>
+          <w:p>
+            <w:pPr>
+              <w:jc w:val="center"/>
+            </w:pPr>
+            <w:r>
+              <w:rPr>
+                <w:sz w:val="16"/>
+                <w:szCs w:val="16"/>
+              </w:rPr>
+              <w:t xml:space="preserve">300.00</w:t>
             </w:r>
           </w:p>
         </w:tc>
@@ -649,7 +649,7 @@
                 <w:sz w:val="16"/>
                 <w:szCs w:val="16"/>
               </w:rPr>
-              <w:t xml:space="preserve">19</w:t>
+              <w:t xml:space="preserve">3</w:t>
             </w:r>
           </w:p>
         </w:tc>
@@ -664,7 +664,7 @@
                 <w:sz w:val="16"/>
                 <w:szCs w:val="16"/>
               </w:rPr>
-              <w:t xml:space="preserve">quos optio vitae numquam</w:t>
+              <w:t xml:space="preserve">tempora libero in mollitia</w:t>
             </w:r>
           </w:p>
         </w:tc>
@@ -698,24 +698,24 @@
                 <w:sz w:val="16"/>
                 <w:szCs w:val="16"/>
               </w:rPr>
-              <w:t xml:space="preserve">400</w:t>
-            </w:r>
-          </w:p>
-        </w:tc>
-        <w:tc>
-          <w:tcPr>
-            <w:tcW w:w="1500" w:type="dxa"/>
-          </w:tcPr>
-          <w:p>
-            <w:pPr>
-              <w:jc w:val="center"/>
-            </w:pPr>
-            <w:r>
-              <w:rPr>
-                <w:sz w:val="16"/>
-                <w:szCs w:val="16"/>
-              </w:rPr>
-              <w:t xml:space="preserve">131.00</w:t>
+              <w:t xml:space="preserve">1</w:t>
+            </w:r>
+          </w:p>
+        </w:tc>
+        <w:tc>
+          <w:tcPr>
+            <w:tcW w:w="1500" w:type="dxa"/>
+          </w:tcPr>
+          <w:p>
+            <w:pPr>
+              <w:jc w:val="center"/>
+            </w:pPr>
+            <w:r>
+              <w:rPr>
+                <w:sz w:val="16"/>
+                <w:szCs w:val="16"/>
+              </w:rPr>
+              <w:t xml:space="preserve">74.00</w:t>
             </w:r>
           </w:p>
         </w:tc>
@@ -749,24 +749,24 @@
                 <w:sz w:val="16"/>
                 <w:szCs w:val="16"/>
               </w:rPr>
-              <w:t xml:space="preserve">131.00</w:t>
-            </w:r>
-          </w:p>
-        </w:tc>
-        <w:tc>
-          <w:tcPr>
-            <w:tcW w:w="1500" w:type="dxa"/>
-          </w:tcPr>
-          <w:p>
-            <w:pPr>
-              <w:jc w:val="center"/>
-            </w:pPr>
-            <w:r>
-              <w:rPr>
-                <w:sz w:val="16"/>
-                <w:szCs w:val="16"/>
-              </w:rPr>
-              <w:t xml:space="preserve">52400.00</w:t>
+              <w:t xml:space="preserve">74.00</w:t>
+            </w:r>
+          </w:p>
+        </w:tc>
+        <w:tc>
+          <w:tcPr>
+            <w:tcW w:w="1500" w:type="dxa"/>
+          </w:tcPr>
+          <w:p>
+            <w:pPr>
+              <w:jc w:val="center"/>
+            </w:pPr>
+            <w:r>
+              <w:rPr>
+                <w:sz w:val="16"/>
+                <w:szCs w:val="16"/>
+              </w:rPr>
+              <w:t xml:space="preserve">74.00</w:t>
             </w:r>
           </w:p>
         </w:tc>
@@ -786,7 +786,7 @@
                 <w:sz w:val="16"/>
                 <w:szCs w:val="16"/>
               </w:rPr>
-              <w:t xml:space="preserve">1</w:t>
+              <w:t xml:space="preserve">6</w:t>
             </w:r>
           </w:p>
         </w:tc>
@@ -801,7 +801,7 @@
                 <w:sz w:val="16"/>
                 <w:szCs w:val="16"/>
               </w:rPr>
-              <w:t xml:space="preserve">et doloribus qui quif</w:t>
+              <w:t xml:space="preserve">impedit placeat qui tenetur</w:t>
             </w:r>
           </w:p>
         </w:tc>
@@ -835,24 +835,24 @@
                 <w:sz w:val="16"/>
                 <w:szCs w:val="16"/>
               </w:rPr>
-              <w:t xml:space="preserve">100</w:t>
-            </w:r>
-          </w:p>
-        </w:tc>
-        <w:tc>
-          <w:tcPr>
-            <w:tcW w:w="1500" w:type="dxa"/>
-          </w:tcPr>
-          <w:p>
-            <w:pPr>
-              <w:jc w:val="center"/>
-            </w:pPr>
-            <w:r>
-              <w:rPr>
-                <w:sz w:val="16"/>
-                <w:szCs w:val="16"/>
-              </w:rPr>
-              <w:t xml:space="preserve">31.00</w:t>
+              <w:t xml:space="preserve">500</w:t>
+            </w:r>
+          </w:p>
+        </w:tc>
+        <w:tc>
+          <w:tcPr>
+            <w:tcW w:w="1500" w:type="dxa"/>
+          </w:tcPr>
+          <w:p>
+            <w:pPr>
+              <w:jc w:val="center"/>
+            </w:pPr>
+            <w:r>
+              <w:rPr>
+                <w:sz w:val="16"/>
+                <w:szCs w:val="16"/>
+              </w:rPr>
+              <w:t xml:space="preserve">133.00</w:t>
             </w:r>
           </w:p>
         </w:tc>
@@ -886,24 +886,24 @@
                 <w:sz w:val="16"/>
                 <w:szCs w:val="16"/>
               </w:rPr>
-              <w:t xml:space="preserve">31.00</w:t>
-            </w:r>
-          </w:p>
-        </w:tc>
-        <w:tc>
-          <w:tcPr>
-            <w:tcW w:w="1500" w:type="dxa"/>
-          </w:tcPr>
-          <w:p>
-            <w:pPr>
-              <w:jc w:val="center"/>
-            </w:pPr>
-            <w:r>
-              <w:rPr>
-                <w:sz w:val="16"/>
-                <w:szCs w:val="16"/>
-              </w:rPr>
-              <w:t xml:space="preserve">3100.00</w:t>
+              <w:t xml:space="preserve">133.00</w:t>
+            </w:r>
+          </w:p>
+        </w:tc>
+        <w:tc>
+          <w:tcPr>
+            <w:tcW w:w="1500" w:type="dxa"/>
+          </w:tcPr>
+          <w:p>
+            <w:pPr>
+              <w:jc w:val="center"/>
+            </w:pPr>
+            <w:r>
+              <w:rPr>
+                <w:sz w:val="16"/>
+                <w:szCs w:val="16"/>
+              </w:rPr>
+              <w:t xml:space="preserve">66500.00</w:t>
             </w:r>
           </w:p>
         </w:tc>
@@ -923,7 +923,7 @@
                 <w:sz w:val="16"/>
                 <w:szCs w:val="16"/>
               </w:rPr>
-              <w:t xml:space="preserve">2</w:t>
+              <w:t xml:space="preserve">7</w:t>
             </w:r>
           </w:p>
         </w:tc>
@@ -938,7 +938,7 @@
                 <w:sz w:val="16"/>
                 <w:szCs w:val="16"/>
               </w:rPr>
-              <w:t xml:space="preserve">totam placeat consequuntur fugiat</w:t>
+              <w:t xml:space="preserve">sit odio quisquam quaerat</w:t>
             </w:r>
           </w:p>
         </w:tc>
@@ -972,24 +972,24 @@
                 <w:sz w:val="16"/>
                 <w:szCs w:val="16"/>
               </w:rPr>
-              <w:t xml:space="preserve">2</w:t>
-            </w:r>
-          </w:p>
-        </w:tc>
-        <w:tc>
-          <w:tcPr>
-            <w:tcW w:w="1500" w:type="dxa"/>
-          </w:tcPr>
-          <w:p>
-            <w:pPr>
-              <w:jc w:val="center"/>
-            </w:pPr>
-            <w:r>
-              <w:rPr>
-                <w:sz w:val="16"/>
-                <w:szCs w:val="16"/>
-              </w:rPr>
-              <w:t xml:space="preserve">150.00</w:t>
+              <w:t xml:space="preserve">40</w:t>
+            </w:r>
+          </w:p>
+        </w:tc>
+        <w:tc>
+          <w:tcPr>
+            <w:tcW w:w="1500" w:type="dxa"/>
+          </w:tcPr>
+          <w:p>
+            <w:pPr>
+              <w:jc w:val="center"/>
+            </w:pPr>
+            <w:r>
+              <w:rPr>
+                <w:sz w:val="16"/>
+                <w:szCs w:val="16"/>
+              </w:rPr>
+              <w:t xml:space="preserve">183.00</w:t>
             </w:r>
           </w:p>
         </w:tc>
@@ -1023,24 +1023,24 @@
                 <w:sz w:val="16"/>
                 <w:szCs w:val="16"/>
               </w:rPr>
-              <w:t xml:space="preserve">150.00</w:t>
-            </w:r>
-          </w:p>
-        </w:tc>
-        <w:tc>
-          <w:tcPr>
-            <w:tcW w:w="1500" w:type="dxa"/>
-          </w:tcPr>
-          <w:p>
-            <w:pPr>
-              <w:jc w:val="center"/>
-            </w:pPr>
-            <w:r>
-              <w:rPr>
-                <w:sz w:val="16"/>
-                <w:szCs w:val="16"/>
-              </w:rPr>
-              <w:t xml:space="preserve">300.00</w:t>
+              <w:t xml:space="preserve">183.00</w:t>
+            </w:r>
+          </w:p>
+        </w:tc>
+        <w:tc>
+          <w:tcPr>
+            <w:tcW w:w="1500" w:type="dxa"/>
+          </w:tcPr>
+          <w:p>
+            <w:pPr>
+              <w:jc w:val="center"/>
+            </w:pPr>
+            <w:r>
+              <w:rPr>
+                <w:sz w:val="16"/>
+                <w:szCs w:val="16"/>
+              </w:rPr>
+              <w:t xml:space="preserve">7320.00</w:t>
             </w:r>
           </w:p>
         </w:tc>
@@ -1060,7 +1060,7 @@
                 <w:sz w:val="16"/>
                 <w:szCs w:val="16"/>
               </w:rPr>
-              <w:t xml:space="preserve">3</w:t>
+              <w:t xml:space="preserve">8</w:t>
             </w:r>
           </w:p>
         </w:tc>
@@ -1075,7 +1075,7 @@
                 <w:sz w:val="16"/>
                 <w:szCs w:val="16"/>
               </w:rPr>
-              <w:t xml:space="preserve">tempora libero in mollitia</w:t>
+              <w:t xml:space="preserve">eius impedit laudantium reiciendis</w:t>
             </w:r>
           </w:p>
         </w:tc>
@@ -1109,24 +1109,24 @@
                 <w:sz w:val="16"/>
                 <w:szCs w:val="16"/>
               </w:rPr>
-              <w:t xml:space="preserve">1</w:t>
-            </w:r>
-          </w:p>
-        </w:tc>
-        <w:tc>
-          <w:tcPr>
-            <w:tcW w:w="1500" w:type="dxa"/>
-          </w:tcPr>
-          <w:p>
-            <w:pPr>
-              <w:jc w:val="center"/>
-            </w:pPr>
-            <w:r>
-              <w:rPr>
-                <w:sz w:val="16"/>
-                <w:szCs w:val="16"/>
-              </w:rPr>
-              <w:t xml:space="preserve">74.00</w:t>
+              <w:t xml:space="preserve">6</w:t>
+            </w:r>
+          </w:p>
+        </w:tc>
+        <w:tc>
+          <w:tcPr>
+            <w:tcW w:w="1500" w:type="dxa"/>
+          </w:tcPr>
+          <w:p>
+            <w:pPr>
+              <w:jc w:val="center"/>
+            </w:pPr>
+            <w:r>
+              <w:rPr>
+                <w:sz w:val="16"/>
+                <w:szCs w:val="16"/>
+              </w:rPr>
+              <w:t xml:space="preserve">33.00</w:t>
             </w:r>
           </w:p>
         </w:tc>
@@ -1160,24 +1160,24 @@
                 <w:sz w:val="16"/>
                 <w:szCs w:val="16"/>
               </w:rPr>
-              <w:t xml:space="preserve">74.00</w:t>
-            </w:r>
-          </w:p>
-        </w:tc>
-        <w:tc>
-          <w:tcPr>
-            <w:tcW w:w="1500" w:type="dxa"/>
-          </w:tcPr>
-          <w:p>
-            <w:pPr>
-              <w:jc w:val="center"/>
-            </w:pPr>
-            <w:r>
-              <w:rPr>
-                <w:sz w:val="16"/>
-                <w:szCs w:val="16"/>
-              </w:rPr>
-              <w:t xml:space="preserve">74.00</w:t>
+              <w:t xml:space="preserve">33.00</w:t>
+            </w:r>
+          </w:p>
+        </w:tc>
+        <w:tc>
+          <w:tcPr>
+            <w:tcW w:w="1500" w:type="dxa"/>
+          </w:tcPr>
+          <w:p>
+            <w:pPr>
+              <w:jc w:val="center"/>
+            </w:pPr>
+            <w:r>
+              <w:rPr>
+                <w:sz w:val="16"/>
+                <w:szCs w:val="16"/>
+              </w:rPr>
+              <w:t xml:space="preserve">198.00</w:t>
             </w:r>
           </w:p>
         </w:tc>
@@ -1197,7 +1197,7 @@
                 <w:sz w:val="16"/>
                 <w:szCs w:val="16"/>
               </w:rPr>
-              <w:t xml:space="preserve">6</w:t>
+              <w:t xml:space="preserve">9</w:t>
             </w:r>
           </w:p>
         </w:tc>
@@ -1212,7 +1212,7 @@
                 <w:sz w:val="16"/>
                 <w:szCs w:val="16"/>
               </w:rPr>
-              <w:t xml:space="preserve">impedit placeat qui tenetur</w:t>
+              <w:t xml:space="preserve">quod quod qui ut</w:t>
             </w:r>
           </w:p>
         </w:tc>
@@ -1246,24 +1246,24 @@
                 <w:sz w:val="16"/>
                 <w:szCs w:val="16"/>
               </w:rPr>
-              <w:t xml:space="preserve">1</w:t>
-            </w:r>
-          </w:p>
-        </w:tc>
-        <w:tc>
-          <w:tcPr>
-            <w:tcW w:w="1500" w:type="dxa"/>
-          </w:tcPr>
-          <w:p>
-            <w:pPr>
-              <w:jc w:val="center"/>
-            </w:pPr>
-            <w:r>
-              <w:rPr>
-                <w:sz w:val="16"/>
-                <w:szCs w:val="16"/>
-              </w:rPr>
-              <w:t xml:space="preserve">133.00</w:t>
+              <w:t xml:space="preserve">30</w:t>
+            </w:r>
+          </w:p>
+        </w:tc>
+        <w:tc>
+          <w:tcPr>
+            <w:tcW w:w="1500" w:type="dxa"/>
+          </w:tcPr>
+          <w:p>
+            <w:pPr>
+              <w:jc w:val="center"/>
+            </w:pPr>
+            <w:r>
+              <w:rPr>
+                <w:sz w:val="16"/>
+                <w:szCs w:val="16"/>
+              </w:rPr>
+              <w:t xml:space="preserve">111.00</w:t>
             </w:r>
           </w:p>
         </w:tc>
@@ -1297,24 +1297,24 @@
                 <w:sz w:val="16"/>
                 <w:szCs w:val="16"/>
               </w:rPr>
-              <w:t xml:space="preserve">133.00</w:t>
-            </w:r>
-          </w:p>
-        </w:tc>
-        <w:tc>
-          <w:tcPr>
-            <w:tcW w:w="1500" w:type="dxa"/>
-          </w:tcPr>
-          <w:p>
-            <w:pPr>
-              <w:jc w:val="center"/>
-            </w:pPr>
-            <w:r>
-              <w:rPr>
-                <w:sz w:val="16"/>
-                <w:szCs w:val="16"/>
-              </w:rPr>
-              <w:t xml:space="preserve">133.00</w:t>
+              <w:t xml:space="preserve">111.00</w:t>
+            </w:r>
+          </w:p>
+        </w:tc>
+        <w:tc>
+          <w:tcPr>
+            <w:tcW w:w="1500" w:type="dxa"/>
+          </w:tcPr>
+          <w:p>
+            <w:pPr>
+              <w:jc w:val="center"/>
+            </w:pPr>
+            <w:r>
+              <w:rPr>
+                <w:sz w:val="16"/>
+                <w:szCs w:val="16"/>
+              </w:rPr>
+              <w:t xml:space="preserve">3330.00</w:t>
             </w:r>
           </w:p>
         </w:tc>
@@ -1334,7 +1334,7 @@
                 <w:sz w:val="16"/>
                 <w:szCs w:val="16"/>
               </w:rPr>
-              <w:t xml:space="preserve">7</w:t>
+              <w:t xml:space="preserve">4</w:t>
             </w:r>
           </w:p>
         </w:tc>
@@ -1349,7 +1349,7 @@
                 <w:sz w:val="16"/>
                 <w:szCs w:val="16"/>
               </w:rPr>
-              <w:t xml:space="preserve">sit odio quisquam quaerat</w:t>
+              <w:t xml:space="preserve">nostrum ut id est</w:t>
             </w:r>
           </w:p>
         </w:tc>
@@ -1383,24 +1383,24 @@
                 <w:sz w:val="16"/>
                 <w:szCs w:val="16"/>
               </w:rPr>
-              <w:t xml:space="preserve">1</w:t>
-            </w:r>
-          </w:p>
-        </w:tc>
-        <w:tc>
-          <w:tcPr>
-            <w:tcW w:w="1500" w:type="dxa"/>
-          </w:tcPr>
-          <w:p>
-            <w:pPr>
-              <w:jc w:val="center"/>
-            </w:pPr>
-            <w:r>
-              <w:rPr>
-                <w:sz w:val="16"/>
-                <w:szCs w:val="16"/>
-              </w:rPr>
-              <w:t xml:space="preserve">183.00</w:t>
+              <w:t xml:space="preserve">30</w:t>
+            </w:r>
+          </w:p>
+        </w:tc>
+        <w:tc>
+          <w:tcPr>
+            <w:tcW w:w="1500" w:type="dxa"/>
+          </w:tcPr>
+          <w:p>
+            <w:pPr>
+              <w:jc w:val="center"/>
+            </w:pPr>
+            <w:r>
+              <w:rPr>
+                <w:sz w:val="16"/>
+                <w:szCs w:val="16"/>
+              </w:rPr>
+              <w:t xml:space="preserve">135.00</w:t>
             </w:r>
           </w:p>
         </w:tc>
@@ -1434,24 +1434,24 @@
                 <w:sz w:val="16"/>
                 <w:szCs w:val="16"/>
               </w:rPr>
-              <w:t xml:space="preserve">183.00</w:t>
-            </w:r>
-          </w:p>
-        </w:tc>
-        <w:tc>
-          <w:tcPr>
-            <w:tcW w:w="1500" w:type="dxa"/>
-          </w:tcPr>
-          <w:p>
-            <w:pPr>
-              <w:jc w:val="center"/>
-            </w:pPr>
-            <w:r>
-              <w:rPr>
-                <w:sz w:val="16"/>
-                <w:szCs w:val="16"/>
-              </w:rPr>
-              <w:t xml:space="preserve">183.00</w:t>
+              <w:t xml:space="preserve">135.00</w:t>
+            </w:r>
+          </w:p>
+        </w:tc>
+        <w:tc>
+          <w:tcPr>
+            <w:tcW w:w="1500" w:type="dxa"/>
+          </w:tcPr>
+          <w:p>
+            <w:pPr>
+              <w:jc w:val="center"/>
+            </w:pPr>
+            <w:r>
+              <w:rPr>
+                <w:sz w:val="16"/>
+                <w:szCs w:val="16"/>
+              </w:rPr>
+              <w:t xml:space="preserve">4050.00</w:t>
             </w:r>
           </w:p>
         </w:tc>
@@ -1471,7 +1471,7 @@
                 <w:sz w:val="16"/>
                 <w:szCs w:val="16"/>
               </w:rPr>
-              <w:t xml:space="preserve">8</w:t>
+              <w:t xml:space="preserve">11</w:t>
             </w:r>
           </w:p>
         </w:tc>
@@ -1486,7 +1486,7 @@
                 <w:sz w:val="16"/>
                 <w:szCs w:val="16"/>
               </w:rPr>
-              <w:t xml:space="preserve">eius impedit laudantium reiciendis</w:t>
+              <w:t xml:space="preserve">minima amet voluptatem ut</w:t>
             </w:r>
           </w:p>
         </w:tc>
@@ -1537,7 +1537,7 @@
                 <w:sz w:val="16"/>
                 <w:szCs w:val="16"/>
               </w:rPr>
-              <w:t xml:space="preserve">33.00</w:t>
+              <w:t xml:space="preserve">96.00</w:t>
             </w:r>
           </w:p>
         </w:tc>
@@ -1571,24 +1571,24 @@
                 <w:sz w:val="16"/>
                 <w:szCs w:val="16"/>
               </w:rPr>
-              <w:t xml:space="preserve">33.00</w:t>
-            </w:r>
-          </w:p>
-        </w:tc>
-        <w:tc>
-          <w:tcPr>
-            <w:tcW w:w="1500" w:type="dxa"/>
-          </w:tcPr>
-          <w:p>
-            <w:pPr>
-              <w:jc w:val="center"/>
-            </w:pPr>
-            <w:r>
-              <w:rPr>
-                <w:sz w:val="16"/>
-                <w:szCs w:val="16"/>
-              </w:rPr>
-              <w:t xml:space="preserve">33.00</w:t>
+              <w:t xml:space="preserve">96.00</w:t>
+            </w:r>
+          </w:p>
+        </w:tc>
+        <w:tc>
+          <w:tcPr>
+            <w:tcW w:w="1500" w:type="dxa"/>
+          </w:tcPr>
+          <w:p>
+            <w:pPr>
+              <w:jc w:val="center"/>
+            </w:pPr>
+            <w:r>
+              <w:rPr>
+                <w:sz w:val="16"/>
+                <w:szCs w:val="16"/>
+              </w:rPr>
+              <w:t xml:space="preserve">96.00</w:t>
             </w:r>
           </w:p>
         </w:tc>
@@ -1608,7 +1608,7 @@
                 <w:sz w:val="16"/>
                 <w:szCs w:val="16"/>
               </w:rPr>
-              <w:t xml:space="preserve">9</w:t>
+              <w:t xml:space="preserve">19</w:t>
             </w:r>
           </w:p>
         </w:tc>
@@ -1623,7 +1623,7 @@
                 <w:sz w:val="16"/>
                 <w:szCs w:val="16"/>
               </w:rPr>
-              <w:t xml:space="preserve">quod quod qui ut</w:t>
+              <w:t xml:space="preserve">quos optio vitae numquam</w:t>
             </w:r>
           </w:p>
         </w:tc>
@@ -1657,24 +1657,24 @@
                 <w:sz w:val="16"/>
                 <w:szCs w:val="16"/>
               </w:rPr>
-              <w:t xml:space="preserve">1</w:t>
-            </w:r>
-          </w:p>
-        </w:tc>
-        <w:tc>
-          <w:tcPr>
-            <w:tcW w:w="1500" w:type="dxa"/>
-          </w:tcPr>
-          <w:p>
-            <w:pPr>
-              <w:jc w:val="center"/>
-            </w:pPr>
-            <w:r>
-              <w:rPr>
-                <w:sz w:val="16"/>
-                <w:szCs w:val="16"/>
-              </w:rPr>
-              <w:t xml:space="preserve">111.00</w:t>
+              <w:t xml:space="preserve">20</w:t>
+            </w:r>
+          </w:p>
+        </w:tc>
+        <w:tc>
+          <w:tcPr>
+            <w:tcW w:w="1500" w:type="dxa"/>
+          </w:tcPr>
+          <w:p>
+            <w:pPr>
+              <w:jc w:val="center"/>
+            </w:pPr>
+            <w:r>
+              <w:rPr>
+                <w:sz w:val="16"/>
+                <w:szCs w:val="16"/>
+              </w:rPr>
+              <w:t xml:space="preserve">131.00</w:t>
             </w:r>
           </w:p>
         </w:tc>
@@ -1708,24 +1708,24 @@
                 <w:sz w:val="16"/>
                 <w:szCs w:val="16"/>
               </w:rPr>
-              <w:t xml:space="preserve">111.00</w:t>
-            </w:r>
-          </w:p>
-        </w:tc>
-        <w:tc>
-          <w:tcPr>
-            <w:tcW w:w="1500" w:type="dxa"/>
-          </w:tcPr>
-          <w:p>
-            <w:pPr>
-              <w:jc w:val="center"/>
-            </w:pPr>
-            <w:r>
-              <w:rPr>
-                <w:sz w:val="16"/>
-                <w:szCs w:val="16"/>
-              </w:rPr>
-              <w:t xml:space="preserve">111.00</w:t>
+              <w:t xml:space="preserve">131.00</w:t>
+            </w:r>
+          </w:p>
+        </w:tc>
+        <w:tc>
+          <w:tcPr>
+            <w:tcW w:w="1500" w:type="dxa"/>
+          </w:tcPr>
+          <w:p>
+            <w:pPr>
+              <w:jc w:val="center"/>
+            </w:pPr>
+            <w:r>
+              <w:rPr>
+                <w:sz w:val="16"/>
+                <w:szCs w:val="16"/>
+              </w:rPr>
+              <w:t xml:space="preserve">2620.00</w:t>
             </w:r>
           </w:p>
         </w:tc>
@@ -1745,7 +1745,7 @@
                 <w:sz w:val="16"/>
                 <w:szCs w:val="16"/>
               </w:rPr>
-              <w:t xml:space="preserve">4</w:t>
+              <w:t xml:space="preserve">18</w:t>
             </w:r>
           </w:p>
         </w:tc>
@@ -1760,7 +1760,7 @@
                 <w:sz w:val="16"/>
                 <w:szCs w:val="16"/>
               </w:rPr>
-              <w:t xml:space="preserve">nostrum ut id est</w:t>
+              <w:t xml:space="preserve">voluptas rerum commodi tempora</w:t>
             </w:r>
           </w:p>
         </w:tc>
@@ -1811,7 +1811,7 @@
                 <w:sz w:val="16"/>
                 <w:szCs w:val="16"/>
               </w:rPr>
-              <w:t xml:space="preserve">135.00</w:t>
+              <w:t xml:space="preserve">181.00</w:t>
             </w:r>
           </w:p>
         </w:tc>
@@ -1845,24 +1845,572 @@
                 <w:sz w:val="16"/>
                 <w:szCs w:val="16"/>
               </w:rPr>
-              <w:t xml:space="preserve">135.00</w:t>
-            </w:r>
-          </w:p>
-        </w:tc>
-        <w:tc>
-          <w:tcPr>
-            <w:tcW w:w="1500" w:type="dxa"/>
-          </w:tcPr>
-          <w:p>
-            <w:pPr>
-              <w:jc w:val="center"/>
-            </w:pPr>
-            <w:r>
-              <w:rPr>
-                <w:sz w:val="16"/>
-                <w:szCs w:val="16"/>
-              </w:rPr>
-              <w:t xml:space="preserve">135.00</w:t>
+              <w:t xml:space="preserve">181.00</w:t>
+            </w:r>
+          </w:p>
+        </w:tc>
+        <w:tc>
+          <w:tcPr>
+            <w:tcW w:w="1500" w:type="dxa"/>
+          </w:tcPr>
+          <w:p>
+            <w:pPr>
+              <w:jc w:val="center"/>
+            </w:pPr>
+            <w:r>
+              <w:rPr>
+                <w:sz w:val="16"/>
+                <w:szCs w:val="16"/>
+              </w:rPr>
+              <w:t xml:space="preserve">181.00</w:t>
+            </w:r>
+          </w:p>
+        </w:tc>
+      </w:tr>
+      <w:tr>
+        <w:trPr/>
+        <w:tc>
+          <w:tcPr>
+            <w:tcW w:w="300" w:type="dxa"/>
+          </w:tcPr>
+          <w:p>
+            <w:pPr>
+              <w:jc w:val="center"/>
+            </w:pPr>
+            <w:r>
+              <w:rPr>
+                <w:sz w:val="16"/>
+                <w:szCs w:val="16"/>
+              </w:rPr>
+              <w:t xml:space="preserve">17</w:t>
+            </w:r>
+          </w:p>
+        </w:tc>
+        <w:tc>
+          <w:tcPr>
+            <w:tcW w:w="3500" w:type="dxa"/>
+          </w:tcPr>
+          <w:p>
+            <w:pPr/>
+            <w:r>
+              <w:rPr>
+                <w:sz w:val="16"/>
+                <w:szCs w:val="16"/>
+              </w:rPr>
+              <w:t xml:space="preserve">optio velit quam velit</w:t>
+            </w:r>
+          </w:p>
+        </w:tc>
+        <w:tc>
+          <w:tcPr>
+            <w:tcW w:w="500" w:type="dxa"/>
+          </w:tcPr>
+          <w:p>
+            <w:pPr>
+              <w:jc w:val="center"/>
+            </w:pPr>
+            <w:r>
+              <w:rPr>
+                <w:sz w:val="16"/>
+                <w:szCs w:val="16"/>
+              </w:rPr>
+              <w:t xml:space="preserve">штук</w:t>
+            </w:r>
+          </w:p>
+        </w:tc>
+        <w:tc>
+          <w:tcPr>
+            <w:tcW w:w="500" w:type="dxa"/>
+          </w:tcPr>
+          <w:p>
+            <w:pPr>
+              <w:jc w:val="center"/>
+            </w:pPr>
+            <w:r>
+              <w:rPr>
+                <w:sz w:val="16"/>
+                <w:szCs w:val="16"/>
+              </w:rPr>
+              <w:t xml:space="preserve">50</w:t>
+            </w:r>
+          </w:p>
+        </w:tc>
+        <w:tc>
+          <w:tcPr>
+            <w:tcW w:w="1500" w:type="dxa"/>
+          </w:tcPr>
+          <w:p>
+            <w:pPr>
+              <w:jc w:val="center"/>
+            </w:pPr>
+            <w:r>
+              <w:rPr>
+                <w:sz w:val="16"/>
+                <w:szCs w:val="16"/>
+              </w:rPr>
+              <w:t xml:space="preserve">117.00</w:t>
+            </w:r>
+          </w:p>
+        </w:tc>
+        <w:tc>
+          <w:tcPr>
+            <w:tcW w:w="1500" w:type="dxa"/>
+          </w:tcPr>
+          <w:p>
+            <w:pPr>
+              <w:jc w:val="center"/>
+            </w:pPr>
+            <w:r>
+              <w:rPr>
+                <w:sz w:val="16"/>
+                <w:szCs w:val="16"/>
+              </w:rPr>
+              <w:t xml:space="preserve">15%</w:t>
+            </w:r>
+          </w:p>
+        </w:tc>
+        <w:tc>
+          <w:tcPr>
+            <w:tcW w:w="1500" w:type="dxa"/>
+          </w:tcPr>
+          <w:p>
+            <w:pPr>
+              <w:jc w:val="center"/>
+            </w:pPr>
+            <w:r>
+              <w:rPr>
+                <w:sz w:val="16"/>
+                <w:szCs w:val="16"/>
+              </w:rPr>
+              <w:t xml:space="preserve">117.00</w:t>
+            </w:r>
+          </w:p>
+        </w:tc>
+        <w:tc>
+          <w:tcPr>
+            <w:tcW w:w="1500" w:type="dxa"/>
+          </w:tcPr>
+          <w:p>
+            <w:pPr>
+              <w:jc w:val="center"/>
+            </w:pPr>
+            <w:r>
+              <w:rPr>
+                <w:sz w:val="16"/>
+                <w:szCs w:val="16"/>
+              </w:rPr>
+              <w:t xml:space="preserve">5850.00</w:t>
+            </w:r>
+          </w:p>
+        </w:tc>
+      </w:tr>
+      <w:tr>
+        <w:trPr/>
+        <w:tc>
+          <w:tcPr>
+            <w:tcW w:w="300" w:type="dxa"/>
+          </w:tcPr>
+          <w:p>
+            <w:pPr>
+              <w:jc w:val="center"/>
+            </w:pPr>
+            <w:r>
+              <w:rPr>
+                <w:sz w:val="16"/>
+                <w:szCs w:val="16"/>
+              </w:rPr>
+              <w:t xml:space="preserve">16</w:t>
+            </w:r>
+          </w:p>
+        </w:tc>
+        <w:tc>
+          <w:tcPr>
+            <w:tcW w:w="3500" w:type="dxa"/>
+          </w:tcPr>
+          <w:p>
+            <w:pPr/>
+            <w:r>
+              <w:rPr>
+                <w:sz w:val="16"/>
+                <w:szCs w:val="16"/>
+              </w:rPr>
+              <w:t xml:space="preserve">aut consequuntur corrupti et</w:t>
+            </w:r>
+          </w:p>
+        </w:tc>
+        <w:tc>
+          <w:tcPr>
+            <w:tcW w:w="500" w:type="dxa"/>
+          </w:tcPr>
+          <w:p>
+            <w:pPr>
+              <w:jc w:val="center"/>
+            </w:pPr>
+            <w:r>
+              <w:rPr>
+                <w:sz w:val="16"/>
+                <w:szCs w:val="16"/>
+              </w:rPr>
+              <w:t xml:space="preserve">штук</w:t>
+            </w:r>
+          </w:p>
+        </w:tc>
+        <w:tc>
+          <w:tcPr>
+            <w:tcW w:w="500" w:type="dxa"/>
+          </w:tcPr>
+          <w:p>
+            <w:pPr>
+              <w:jc w:val="center"/>
+            </w:pPr>
+            <w:r>
+              <w:rPr>
+                <w:sz w:val="16"/>
+                <w:szCs w:val="16"/>
+              </w:rPr>
+              <w:t xml:space="preserve">1</w:t>
+            </w:r>
+          </w:p>
+        </w:tc>
+        <w:tc>
+          <w:tcPr>
+            <w:tcW w:w="1500" w:type="dxa"/>
+          </w:tcPr>
+          <w:p>
+            <w:pPr>
+              <w:jc w:val="center"/>
+            </w:pPr>
+            <w:r>
+              <w:rPr>
+                <w:sz w:val="16"/>
+                <w:szCs w:val="16"/>
+              </w:rPr>
+              <w:t xml:space="preserve">101.00</w:t>
+            </w:r>
+          </w:p>
+        </w:tc>
+        <w:tc>
+          <w:tcPr>
+            <w:tcW w:w="1500" w:type="dxa"/>
+          </w:tcPr>
+          <w:p>
+            <w:pPr>
+              <w:jc w:val="center"/>
+            </w:pPr>
+            <w:r>
+              <w:rPr>
+                <w:sz w:val="16"/>
+                <w:szCs w:val="16"/>
+              </w:rPr>
+              <w:t xml:space="preserve">15%</w:t>
+            </w:r>
+          </w:p>
+        </w:tc>
+        <w:tc>
+          <w:tcPr>
+            <w:tcW w:w="1500" w:type="dxa"/>
+          </w:tcPr>
+          <w:p>
+            <w:pPr>
+              <w:jc w:val="center"/>
+            </w:pPr>
+            <w:r>
+              <w:rPr>
+                <w:sz w:val="16"/>
+                <w:szCs w:val="16"/>
+              </w:rPr>
+              <w:t xml:space="preserve">101.00</w:t>
+            </w:r>
+          </w:p>
+        </w:tc>
+        <w:tc>
+          <w:tcPr>
+            <w:tcW w:w="1500" w:type="dxa"/>
+          </w:tcPr>
+          <w:p>
+            <w:pPr>
+              <w:jc w:val="center"/>
+            </w:pPr>
+            <w:r>
+              <w:rPr>
+                <w:sz w:val="16"/>
+                <w:szCs w:val="16"/>
+              </w:rPr>
+              <w:t xml:space="preserve">101.00</w:t>
+            </w:r>
+          </w:p>
+        </w:tc>
+      </w:tr>
+      <w:tr>
+        <w:trPr/>
+        <w:tc>
+          <w:tcPr>
+            <w:tcW w:w="300" w:type="dxa"/>
+          </w:tcPr>
+          <w:p>
+            <w:pPr>
+              <w:jc w:val="center"/>
+            </w:pPr>
+            <w:r>
+              <w:rPr>
+                <w:sz w:val="16"/>
+                <w:szCs w:val="16"/>
+              </w:rPr>
+              <w:t xml:space="preserve">14</w:t>
+            </w:r>
+          </w:p>
+        </w:tc>
+        <w:tc>
+          <w:tcPr>
+            <w:tcW w:w="3500" w:type="dxa"/>
+          </w:tcPr>
+          <w:p>
+            <w:pPr/>
+            <w:r>
+              <w:rPr>
+                <w:sz w:val="16"/>
+                <w:szCs w:val="16"/>
+              </w:rPr>
+              <w:t xml:space="preserve">vel est sint molestiae</w:t>
+            </w:r>
+          </w:p>
+        </w:tc>
+        <w:tc>
+          <w:tcPr>
+            <w:tcW w:w="500" w:type="dxa"/>
+          </w:tcPr>
+          <w:p>
+            <w:pPr>
+              <w:jc w:val="center"/>
+            </w:pPr>
+            <w:r>
+              <w:rPr>
+                <w:sz w:val="16"/>
+                <w:szCs w:val="16"/>
+              </w:rPr>
+              <w:t xml:space="preserve">штук</w:t>
+            </w:r>
+          </w:p>
+        </w:tc>
+        <w:tc>
+          <w:tcPr>
+            <w:tcW w:w="500" w:type="dxa"/>
+          </w:tcPr>
+          <w:p>
+            <w:pPr>
+              <w:jc w:val="center"/>
+            </w:pPr>
+            <w:r>
+              <w:rPr>
+                <w:sz w:val="16"/>
+                <w:szCs w:val="16"/>
+              </w:rPr>
+              <w:t xml:space="preserve">40</w:t>
+            </w:r>
+          </w:p>
+        </w:tc>
+        <w:tc>
+          <w:tcPr>
+            <w:tcW w:w="1500" w:type="dxa"/>
+          </w:tcPr>
+          <w:p>
+            <w:pPr>
+              <w:jc w:val="center"/>
+            </w:pPr>
+            <w:r>
+              <w:rPr>
+                <w:sz w:val="16"/>
+                <w:szCs w:val="16"/>
+              </w:rPr>
+              <w:t xml:space="preserve">70.00</w:t>
+            </w:r>
+          </w:p>
+        </w:tc>
+        <w:tc>
+          <w:tcPr>
+            <w:tcW w:w="1500" w:type="dxa"/>
+          </w:tcPr>
+          <w:p>
+            <w:pPr>
+              <w:jc w:val="center"/>
+            </w:pPr>
+            <w:r>
+              <w:rPr>
+                <w:sz w:val="16"/>
+                <w:szCs w:val="16"/>
+              </w:rPr>
+              <w:t xml:space="preserve">15%</w:t>
+            </w:r>
+          </w:p>
+        </w:tc>
+        <w:tc>
+          <w:tcPr>
+            <w:tcW w:w="1500" w:type="dxa"/>
+          </w:tcPr>
+          <w:p>
+            <w:pPr>
+              <w:jc w:val="center"/>
+            </w:pPr>
+            <w:r>
+              <w:rPr>
+                <w:sz w:val="16"/>
+                <w:szCs w:val="16"/>
+              </w:rPr>
+              <w:t xml:space="preserve">70.00</w:t>
+            </w:r>
+          </w:p>
+        </w:tc>
+        <w:tc>
+          <w:tcPr>
+            <w:tcW w:w="1500" w:type="dxa"/>
+          </w:tcPr>
+          <w:p>
+            <w:pPr>
+              <w:jc w:val="center"/>
+            </w:pPr>
+            <w:r>
+              <w:rPr>
+                <w:sz w:val="16"/>
+                <w:szCs w:val="16"/>
+              </w:rPr>
+              <w:t xml:space="preserve">2800.00</w:t>
+            </w:r>
+          </w:p>
+        </w:tc>
+      </w:tr>
+      <w:tr>
+        <w:trPr/>
+        <w:tc>
+          <w:tcPr>
+            <w:tcW w:w="300" w:type="dxa"/>
+          </w:tcPr>
+          <w:p>
+            <w:pPr>
+              <w:jc w:val="center"/>
+            </w:pPr>
+            <w:r>
+              <w:rPr>
+                <w:sz w:val="16"/>
+                <w:szCs w:val="16"/>
+              </w:rPr>
+              <w:t xml:space="preserve">1</w:t>
+            </w:r>
+          </w:p>
+        </w:tc>
+        <w:tc>
+          <w:tcPr>
+            <w:tcW w:w="3500" w:type="dxa"/>
+          </w:tcPr>
+          <w:p>
+            <w:pPr/>
+            <w:r>
+              <w:rPr>
+                <w:sz w:val="16"/>
+                <w:szCs w:val="16"/>
+              </w:rPr>
+              <w:t xml:space="preserve">et doloribus qui quif</w:t>
+            </w:r>
+          </w:p>
+        </w:tc>
+        <w:tc>
+          <w:tcPr>
+            <w:tcW w:w="500" w:type="dxa"/>
+          </w:tcPr>
+          <w:p>
+            <w:pPr>
+              <w:jc w:val="center"/>
+            </w:pPr>
+            <w:r>
+              <w:rPr>
+                <w:sz w:val="16"/>
+                <w:szCs w:val="16"/>
+              </w:rPr>
+              <w:t xml:space="preserve">штук</w:t>
+            </w:r>
+          </w:p>
+        </w:tc>
+        <w:tc>
+          <w:tcPr>
+            <w:tcW w:w="500" w:type="dxa"/>
+          </w:tcPr>
+          <w:p>
+            <w:pPr>
+              <w:jc w:val="center"/>
+            </w:pPr>
+            <w:r>
+              <w:rPr>
+                <w:sz w:val="16"/>
+                <w:szCs w:val="16"/>
+              </w:rPr>
+              <w:t xml:space="preserve">1</w:t>
+            </w:r>
+          </w:p>
+        </w:tc>
+        <w:tc>
+          <w:tcPr>
+            <w:tcW w:w="1500" w:type="dxa"/>
+          </w:tcPr>
+          <w:p>
+            <w:pPr>
+              <w:jc w:val="center"/>
+            </w:pPr>
+            <w:r>
+              <w:rPr>
+                <w:sz w:val="16"/>
+                <w:szCs w:val="16"/>
+              </w:rPr>
+              <w:t xml:space="preserve">31.00</w:t>
+            </w:r>
+          </w:p>
+        </w:tc>
+        <w:tc>
+          <w:tcPr>
+            <w:tcW w:w="1500" w:type="dxa"/>
+          </w:tcPr>
+          <w:p>
+            <w:pPr>
+              <w:jc w:val="center"/>
+            </w:pPr>
+            <w:r>
+              <w:rPr>
+                <w:sz w:val="16"/>
+                <w:szCs w:val="16"/>
+              </w:rPr>
+              <w:t xml:space="preserve">15%</w:t>
+            </w:r>
+          </w:p>
+        </w:tc>
+        <w:tc>
+          <w:tcPr>
+            <w:tcW w:w="1500" w:type="dxa"/>
+          </w:tcPr>
+          <w:p>
+            <w:pPr>
+              <w:jc w:val="center"/>
+            </w:pPr>
+            <w:r>
+              <w:rPr>
+                <w:sz w:val="16"/>
+                <w:szCs w:val="16"/>
+              </w:rPr>
+              <w:t xml:space="preserve">31.00</w:t>
+            </w:r>
+          </w:p>
+        </w:tc>
+        <w:tc>
+          <w:tcPr>
+            <w:tcW w:w="1500" w:type="dxa"/>
+          </w:tcPr>
+          <w:p>
+            <w:pPr>
+              <w:jc w:val="center"/>
+            </w:pPr>
+            <w:r>
+              <w:rPr>
+                <w:sz w:val="16"/>
+                <w:szCs w:val="16"/>
+              </w:rPr>
+              <w:t xml:space="preserve">31.00</w:t>
             </w:r>
           </w:p>
         </w:tc>
@@ -1890,7 +2438,7 @@
   <w:docDefaults>
     <w:rPrDefault>
       <w:rPr>
-        <w:rFonts w:ascii="Arial" w:hAnsi="Arial" w:eastAsia="Arial" w:cs="Arial"/>
+        <w:rFonts w:ascii="dejavu sans" w:hAnsi="dejavu sans" w:eastAsia="dejavu sans" w:cs="dejavu sans"/>
         <w:sz w:val="20"/>
         <w:szCs w:val="20"/>
         <w:lang w:val="en-US"/>

</xml_diff>